<commit_message>
updated source with fixes on vehicle crash logic and some additional streamlining on code and doc.
</commit_message>
<xml_diff>
--- a/Ford mHealth Delivery Folder/Golden Hour/Crash Simulation with OpenXC/Vehicle Crash Simulation Library.docx
+++ b/Ford mHealth Delivery Folder/Golden Hour/Crash Simulation with OpenXC/Vehicle Crash Simulation Library.docx
@@ -936,12 +936,14 @@
       </w:pPr>
       <w:r>
         <w:rPr>
+          <w:b/>
           <w:u w:val="single"/>
         </w:rPr>
         <w:t xml:space="preserve">Crash Detection </w:t>
       </w:r>
       <w:r>
         <w:rPr>
+          <w:b/>
           <w:u w:val="single"/>
         </w:rPr>
         <w:t>Logic</w:t>
@@ -960,28 +962,71 @@
         <w:spacing w:after="0" w:line="360" w:lineRule="auto"/>
       </w:pPr>
       <w:r>
-        <w:t>If vehicle speed is greater than 1000 KMPH and next speed is less than or equal to 0.0 KMPH</w:t>
-      </w:r>
-      <w:r>
-        <w:t>; OR</w:t>
-      </w:r>
-      <w:r>
-        <w:t xml:space="preserve"> if vehicle speed is greater than 60 KMPH and n</w:t>
-      </w:r>
-      <w:r>
-        <w:t>ext speed is less than or equal</w:t>
-      </w:r>
-      <w:r>
-        <w:t xml:space="preserve"> to 0.0 KMPH, car crash detected by the application.</w:t>
-      </w:r>
-      <w:r>
-        <w:rPr>
-          <w:rFonts w:ascii="Consolas" w:eastAsia="Times New Roman" w:hAnsi="Consolas" w:cs="Consolas"/>
-          <w:color w:val="000000" w:themeColor="text1"/>
-          <w:sz w:val="20"/>
-          <w:szCs w:val="20"/>
-        </w:rPr>
+        <w:t>Engine speed and vehicle speed are the parameters being used for Crash detection. We are taking the basis that if both the parameters come down drastically to 0/close to 0, then it can be perceived as a crash situation.</w:t>
+      </w:r>
+    </w:p>
+    <w:p>
+      <w:pPr>
+        <w:pStyle w:val="ListParagraph"/>
+        <w:numPr>
+          <w:ilvl w:val="1"/>
+          <w:numId w:val="12"/>
+        </w:numPr>
+        <w:spacing w:after="0" w:line="360" w:lineRule="auto"/>
+      </w:pPr>
+      <w:r>
+        <w:t>Specifically i</w:t>
+      </w:r>
+      <w:r>
+        <w:t xml:space="preserve">f </w:t>
+      </w:r>
+      <w:r>
+        <w:t>engine</w:t>
+      </w:r>
+      <w:r>
+        <w:t xml:space="preserve"> speed is greater than 1000 </w:t>
+      </w:r>
+      <w:r>
+        <w:t xml:space="preserve">rpm </w:t>
+      </w:r>
+      <w:r>
+        <w:t>and vehicle</w:t>
+      </w:r>
+      <w:r>
+        <w:t xml:space="preserve"> speed is </w:t>
+      </w:r>
+      <w:r>
+        <w:t xml:space="preserve">greater than 60 </w:t>
+      </w:r>
+      <w:proofErr w:type="spellStart"/>
+      <w:r>
+        <w:t>kmpl</w:t>
+      </w:r>
+      <w:proofErr w:type="spellEnd"/>
+      <w:r>
         <w:t xml:space="preserve"> </w:t>
+      </w:r>
+      <w:r>
+        <w:t>and then in next read both parameters are observed zero or close to zero, then it is taken as a crash situation.</w:t>
+      </w:r>
+      <w:r>
+        <w:t xml:space="preserve"> </w:t>
+      </w:r>
+    </w:p>
+    <w:p>
+      <w:pPr>
+        <w:pStyle w:val="ListParagraph"/>
+        <w:numPr>
+          <w:ilvl w:val="1"/>
+          <w:numId w:val="12"/>
+        </w:numPr>
+        <w:spacing w:after="0" w:line="360" w:lineRule="auto"/>
+      </w:pPr>
+      <w:r>
+        <w:t xml:space="preserve">In hard breaking scenario – though vehicle </w:t>
+      </w:r>
+      <w:r>
+        <w:t>speed will get zero, but not the engine speed.</w:t>
       </w:r>
     </w:p>
     <w:p>
@@ -1001,10 +1046,20 @@
         <w:spacing w:line="360" w:lineRule="auto"/>
       </w:pPr>
       <w:r>
+        <w:rPr>
+          <w:b/>
+        </w:rPr>
+        <w:lastRenderedPageBreak/>
         <w:t>Notification mechanism</w:t>
       </w:r>
       <w:r>
-        <w:t xml:space="preserve"> from library </w:t>
+        <w:rPr>
+          <w:b/>
+        </w:rPr>
+        <w:t xml:space="preserve"> from library</w:t>
+      </w:r>
+      <w:r>
+        <w:t xml:space="preserve"> </w:t>
       </w:r>
       <w:r>
         <w:t xml:space="preserve">– </w:t>
@@ -1044,12 +1099,10 @@
         </w:numPr>
         <w:spacing w:line="360" w:lineRule="auto"/>
       </w:pPr>
-      <w:proofErr w:type="spellStart"/>
       <w:proofErr w:type="gramStart"/>
       <w:r>
         <w:t>onVehicleCrashed</w:t>
       </w:r>
-      <w:proofErr w:type="spellEnd"/>
       <w:proofErr w:type="gramEnd"/>
       <w:r>
         <w:t xml:space="preserve"> (</w:t>
@@ -1084,7 +1137,6 @@
         <w:pStyle w:val="Heading1"/>
       </w:pPr>
       <w:r>
-        <w:lastRenderedPageBreak/>
         <w:t>Platform requirements</w:t>
       </w:r>
     </w:p>
@@ -1119,29 +1171,66 @@
         <w:t>.</w:t>
       </w:r>
     </w:p>
+    <w:p/>
     <w:p>
       <w:pPr>
-        <w:pStyle w:val="Heading1"/>
-      </w:pPr>
-      <w:r>
-        <w:t>How to Develop Apps using Crash Simulation Library</w:t>
+        <w:rPr>
+          <w:rFonts w:asciiTheme="majorHAnsi" w:eastAsiaTheme="majorEastAsia" w:hAnsiTheme="majorHAnsi" w:cstheme="majorBidi"/>
+          <w:b/>
+          <w:bCs/>
+          <w:color w:val="365F91" w:themeColor="accent1" w:themeShade="BF"/>
+          <w:sz w:val="28"/>
+          <w:szCs w:val="28"/>
+        </w:rPr>
+      </w:pPr>
+      <w:r>
+        <w:br w:type="page"/>
       </w:r>
     </w:p>
     <w:p>
-      <w:r>
-        <w:t>Below diagram depicts an overall solution and execution flow –</w:t>
+      <w:pPr>
+        <w:pStyle w:val="Heading1"/>
+      </w:pPr>
+      <w:r>
+        <w:lastRenderedPageBreak/>
+        <w:t>How to Develop Apps using Crash Simulation Library</w:t>
       </w:r>
     </w:p>
     <w:p>
       <w:r>
+        <w:t>Below diagram depicts an overall solution and execution flow –</w:t>
+      </w:r>
+    </w:p>
+    <w:p>
+      <w:pPr>
         <w:rPr>
+          <w:rFonts w:asciiTheme="majorHAnsi" w:eastAsiaTheme="majorEastAsia" w:hAnsiTheme="majorHAnsi" w:cstheme="majorBidi"/>
+          <w:b/>
+          <w:bCs/>
+          <w:color w:val="365F91" w:themeColor="accent1" w:themeShade="BF"/>
+          <w:sz w:val="28"/>
+          <w:szCs w:val="28"/>
+        </w:rPr>
+      </w:pPr>
+      <w:r>
+        <w:rPr>
+          <w:b/>
           <w:noProof/>
+          <w:u w:val="single"/>
         </w:rPr>
         <w:drawing>
-          <wp:inline distT="0" distB="0" distL="0" distR="0">
-            <wp:extent cx="6715125" cy="4369136"/>
-            <wp:effectExtent l="0" t="0" r="0" b="0"/>
-            <wp:docPr id="71" name="Picture 71" descr="C:\Users\kumari.r\Desktop\CarCrashApp.jpg"/>
+          <wp:anchor distT="0" distB="0" distL="114300" distR="114300" simplePos="0" relativeHeight="251669504" behindDoc="0" locked="0" layoutInCell="1" allowOverlap="1" wp14:anchorId="76ADF802" wp14:editId="0B105220">
+            <wp:simplePos x="0" y="0"/>
+            <wp:positionH relativeFrom="margin">
+              <wp:posOffset>-19050</wp:posOffset>
+            </wp:positionH>
+            <wp:positionV relativeFrom="margin">
+              <wp:posOffset>809625</wp:posOffset>
+            </wp:positionV>
+            <wp:extent cx="5762625" cy="4340225"/>
+            <wp:effectExtent l="0" t="0" r="9525" b="3175"/>
+            <wp:wrapSquare wrapText="bothSides"/>
+            <wp:docPr id="33" name="Picture 33"/>
             <wp:cNvGraphicFramePr>
               <a:graphicFrameLocks xmlns:a="http://schemas.openxmlformats.org/drawingml/2006/main" noChangeAspect="1"/>
             </wp:cNvGraphicFramePr>
@@ -1149,7 +1238,7 @@
               <a:graphicData uri="http://schemas.openxmlformats.org/drawingml/2006/picture">
                 <pic:pic xmlns:pic="http://schemas.openxmlformats.org/drawingml/2006/picture">
                   <pic:nvPicPr>
-                    <pic:cNvPr id="0" name="Picture 11" descr="C:\Users\kumari.r\Desktop\CarCrashApp.jpg"/>
+                    <pic:cNvPr id="0" name="Picture 2"/>
                     <pic:cNvPicPr>
                       <a:picLocks noChangeAspect="1" noChangeArrowheads="1"/>
                     </pic:cNvPicPr>
@@ -1170,7 +1259,7 @@
                   <pic:spPr bwMode="auto">
                     <a:xfrm>
                       <a:off x="0" y="0"/>
-                      <a:ext cx="6715125" cy="4369136"/>
+                      <a:ext cx="5762625" cy="4340225"/>
                     </a:xfrm>
                     <a:prstGeom prst="rect">
                       <a:avLst/>
@@ -1183,11 +1272,16 @@
                 </pic:pic>
               </a:graphicData>
             </a:graphic>
-          </wp:inline>
+            <wp14:sizeRelH relativeFrom="margin">
+              <wp14:pctWidth>0</wp14:pctWidth>
+            </wp14:sizeRelH>
+            <wp14:sizeRelV relativeFrom="margin">
+              <wp14:pctHeight>0</wp14:pctHeight>
+            </wp14:sizeRelV>
+          </wp:anchor>
         </w:drawing>
       </w:r>
     </w:p>
-    <w:p/>
     <w:p>
       <w:pPr>
         <w:jc w:val="both"/>
@@ -1201,7 +1295,14 @@
           <w:b/>
           <w:u w:val="single"/>
         </w:rPr>
-        <w:t xml:space="preserve">Below are the key steps – </w:t>
+        <w:t>K</w:t>
+      </w:r>
+      <w:r>
+        <w:rPr>
+          <w:b/>
+          <w:u w:val="single"/>
+        </w:rPr>
+        <w:t xml:space="preserve">ey steps – </w:t>
       </w:r>
     </w:p>
     <w:p>
@@ -1217,7 +1318,13 @@
         <w:t>Add</w:t>
       </w:r>
       <w:r>
-        <w:t xml:space="preserve"> Vehicle Simulation Crash App Lib as Reference Library , </w:t>
+        <w:t xml:space="preserve"> Vehicle Simulation Cras</w:t>
+      </w:r>
+      <w:r>
+        <w:t>h App Lib as Reference Library in the App</w:t>
+      </w:r>
+      <w:r>
+        <w:t xml:space="preserve"> </w:t>
       </w:r>
     </w:p>
     <w:p>
@@ -1235,19 +1342,11 @@
       <w:r>
         <w:t xml:space="preserve">via method </w:t>
       </w:r>
-      <w:proofErr w:type="spellStart"/>
       <w:r>
         <w:rPr>
           <w:b/>
         </w:rPr>
-        <w:t>onVehicleCrashed</w:t>
-      </w:r>
-      <w:proofErr w:type="spellEnd"/>
-      <w:r>
-        <w:rPr>
-          <w:b/>
-        </w:rPr>
-        <w:t xml:space="preserve">() </w:t>
+        <w:t xml:space="preserve">onVehicleCrashed() </w:t>
       </w:r>
       <w:r>
         <w:t xml:space="preserve"> </w:t>
@@ -1263,7 +1362,6 @@
         <w:jc w:val="both"/>
       </w:pPr>
       <w:r>
-        <w:lastRenderedPageBreak/>
         <w:t>Write code to do afterwards action on detecting vehicle crash – like sending relevant notification to relevant recipients; uploading the crash GPS location on emergency service provider; etc.</w:t>
       </w:r>
     </w:p>
@@ -1289,9 +1387,25 @@
     </w:p>
     <w:p>
       <w:pPr>
+        <w:rPr>
+          <w:rFonts w:asciiTheme="majorHAnsi" w:eastAsiaTheme="majorEastAsia" w:hAnsiTheme="majorHAnsi" w:cstheme="majorBidi"/>
+          <w:b/>
+          <w:bCs/>
+          <w:color w:val="365F91" w:themeColor="accent1" w:themeShade="BF"/>
+          <w:sz w:val="28"/>
+          <w:szCs w:val="28"/>
+        </w:rPr>
+      </w:pPr>
+      <w:r>
+        <w:br w:type="page"/>
+      </w:r>
+    </w:p>
+    <w:p>
+      <w:pPr>
         <w:pStyle w:val="Heading1"/>
       </w:pPr>
       <w:r>
+        <w:lastRenderedPageBreak/>
         <w:t>Testing with a Drive Trace file</w:t>
       </w:r>
     </w:p>
@@ -1663,7 +1777,7 @@
         <w:ind w:left="1440" w:hanging="360"/>
       </w:pPr>
     </w:lvl>
-    <w:lvl w:ilvl="2" w:tplc="0409001B" w:tentative="1">
+    <w:lvl w:ilvl="2" w:tplc="0409001B">
       <w:start w:val="1"/>
       <w:numFmt w:val="lowerRoman"/>
       <w:lvlText w:val="%3."/>
@@ -3584,6 +3698,74 @@
       </w:tblCellMar>
     </w:tblPr>
   </w:style>
+  <w:style w:type="character" w:styleId="CommentReference">
+    <w:name w:val="annotation reference"/>
+    <w:basedOn w:val="DefaultParagraphFont"/>
+    <w:uiPriority w:val="99"/>
+    <w:semiHidden/>
+    <w:unhideWhenUsed/>
+    <w:rsid w:val="00EE5E30"/>
+    <w:rPr>
+      <w:sz w:val="16"/>
+      <w:szCs w:val="16"/>
+    </w:rPr>
+  </w:style>
+  <w:style w:type="paragraph" w:styleId="CommentText">
+    <w:name w:val="annotation text"/>
+    <w:basedOn w:val="Normal"/>
+    <w:link w:val="CommentTextChar"/>
+    <w:uiPriority w:val="99"/>
+    <w:semiHidden/>
+    <w:unhideWhenUsed/>
+    <w:rsid w:val="00EE5E30"/>
+    <w:pPr>
+      <w:spacing w:line="240" w:lineRule="auto"/>
+    </w:pPr>
+    <w:rPr>
+      <w:sz w:val="20"/>
+      <w:szCs w:val="20"/>
+    </w:rPr>
+  </w:style>
+  <w:style w:type="character" w:customStyle="1" w:styleId="CommentTextChar">
+    <w:name w:val="Comment Text Char"/>
+    <w:basedOn w:val="DefaultParagraphFont"/>
+    <w:link w:val="CommentText"/>
+    <w:uiPriority w:val="99"/>
+    <w:semiHidden/>
+    <w:rsid w:val="00EE5E30"/>
+    <w:rPr>
+      <w:sz w:val="20"/>
+      <w:szCs w:val="20"/>
+    </w:rPr>
+  </w:style>
+  <w:style w:type="paragraph" w:styleId="CommentSubject">
+    <w:name w:val="annotation subject"/>
+    <w:basedOn w:val="CommentText"/>
+    <w:next w:val="CommentText"/>
+    <w:link w:val="CommentSubjectChar"/>
+    <w:uiPriority w:val="99"/>
+    <w:semiHidden/>
+    <w:unhideWhenUsed/>
+    <w:rsid w:val="00EE5E30"/>
+    <w:rPr>
+      <w:b/>
+      <w:bCs/>
+    </w:rPr>
+  </w:style>
+  <w:style w:type="character" w:customStyle="1" w:styleId="CommentSubjectChar">
+    <w:name w:val="Comment Subject Char"/>
+    <w:basedOn w:val="CommentTextChar"/>
+    <w:link w:val="CommentSubject"/>
+    <w:uiPriority w:val="99"/>
+    <w:semiHidden/>
+    <w:rsid w:val="00EE5E30"/>
+    <w:rPr>
+      <w:b/>
+      <w:bCs/>
+      <w:sz w:val="20"/>
+      <w:szCs w:val="20"/>
+    </w:rPr>
+  </w:style>
 </w:styles>
 </file>
 
@@ -4157,6 +4339,74 @@
       </w:tblCellMar>
     </w:tblPr>
   </w:style>
+  <w:style w:type="character" w:styleId="CommentReference">
+    <w:name w:val="annotation reference"/>
+    <w:basedOn w:val="DefaultParagraphFont"/>
+    <w:uiPriority w:val="99"/>
+    <w:semiHidden/>
+    <w:unhideWhenUsed/>
+    <w:rsid w:val="00EE5E30"/>
+    <w:rPr>
+      <w:sz w:val="16"/>
+      <w:szCs w:val="16"/>
+    </w:rPr>
+  </w:style>
+  <w:style w:type="paragraph" w:styleId="CommentText">
+    <w:name w:val="annotation text"/>
+    <w:basedOn w:val="Normal"/>
+    <w:link w:val="CommentTextChar"/>
+    <w:uiPriority w:val="99"/>
+    <w:semiHidden/>
+    <w:unhideWhenUsed/>
+    <w:rsid w:val="00EE5E30"/>
+    <w:pPr>
+      <w:spacing w:line="240" w:lineRule="auto"/>
+    </w:pPr>
+    <w:rPr>
+      <w:sz w:val="20"/>
+      <w:szCs w:val="20"/>
+    </w:rPr>
+  </w:style>
+  <w:style w:type="character" w:customStyle="1" w:styleId="CommentTextChar">
+    <w:name w:val="Comment Text Char"/>
+    <w:basedOn w:val="DefaultParagraphFont"/>
+    <w:link w:val="CommentText"/>
+    <w:uiPriority w:val="99"/>
+    <w:semiHidden/>
+    <w:rsid w:val="00EE5E30"/>
+    <w:rPr>
+      <w:sz w:val="20"/>
+      <w:szCs w:val="20"/>
+    </w:rPr>
+  </w:style>
+  <w:style w:type="paragraph" w:styleId="CommentSubject">
+    <w:name w:val="annotation subject"/>
+    <w:basedOn w:val="CommentText"/>
+    <w:next w:val="CommentText"/>
+    <w:link w:val="CommentSubjectChar"/>
+    <w:uiPriority w:val="99"/>
+    <w:semiHidden/>
+    <w:unhideWhenUsed/>
+    <w:rsid w:val="00EE5E30"/>
+    <w:rPr>
+      <w:b/>
+      <w:bCs/>
+    </w:rPr>
+  </w:style>
+  <w:style w:type="character" w:customStyle="1" w:styleId="CommentSubjectChar">
+    <w:name w:val="Comment Subject Char"/>
+    <w:basedOn w:val="CommentTextChar"/>
+    <w:link w:val="CommentSubject"/>
+    <w:uiPriority w:val="99"/>
+    <w:semiHidden/>
+    <w:rsid w:val="00EE5E30"/>
+    <w:rPr>
+      <w:b/>
+      <w:bCs/>
+      <w:sz w:val="20"/>
+      <w:szCs w:val="20"/>
+    </w:rPr>
+  </w:style>
 </w:styles>
 </file>
 
@@ -4282,16 +4532,8 @@
     <w:panose1 w:val="020B0604030504040204"/>
     <w:charset w:val="00"/>
     <w:family w:val="swiss"/>
-    <w:notTrueType/>
     <w:pitch w:val="variable"/>
-    <w:sig w:usb0="00000003" w:usb1="00000000" w:usb2="00000000" w:usb3="00000000" w:csb0="00000001" w:csb1="00000000"/>
-  </w:font>
-  <w:font w:name="Consolas">
-    <w:panose1 w:val="020B0609020204030204"/>
-    <w:charset w:val="00"/>
-    <w:family w:val="modern"/>
-    <w:pitch w:val="fixed"/>
-    <w:sig w:usb0="E10002FF" w:usb1="4000FCFF" w:usb2="00000009" w:usb3="00000000" w:csb0="0000019F" w:csb1="00000000"/>
+    <w:sig w:usb0="E1002EFF" w:usb1="C000605B" w:usb2="00000029" w:usb3="00000000" w:csb0="000101FF" w:csb1="00000000"/>
   </w:font>
 </w:fonts>
 </file>
@@ -4315,9 +4557,12 @@
     <w:rsid w:val="004C3F3E"/>
     <w:rsid w:val="005C68C2"/>
     <w:rsid w:val="006B783B"/>
+    <w:rsid w:val="00931061"/>
     <w:rsid w:val="00A978B0"/>
     <w:rsid w:val="00AF7687"/>
     <w:rsid w:val="00BE3DE4"/>
+    <w:rsid w:val="00C7264F"/>
+    <w:rsid w:val="00CB2D2B"/>
     <w:rsid w:val="00F677B0"/>
   </w:rsids>
   <m:mathPr>
@@ -5033,7 +5278,7 @@
 </file>
 
 <file path=customXml/itemProps1.xml><?xml version="1.0" encoding="utf-8"?>
-<ds:datastoreItem xmlns:ds="http://schemas.openxmlformats.org/officeDocument/2006/customXml" ds:itemID="{DB7D56F7-1D7F-4DDB-914C-2FB564D7DC9B}">
+<ds:datastoreItem xmlns:ds="http://schemas.openxmlformats.org/officeDocument/2006/customXml" ds:itemID="{E6455D9E-DB88-45EA-8543-FF5E247ECF45}">
   <ds:schemaRefs>
     <ds:schemaRef ds:uri="http://schemas.openxmlformats.org/officeDocument/2006/bibliography"/>
   </ds:schemaRefs>

</xml_diff>